<commit_message>
mk lab4 report fix
</commit_message>
<xml_diff>
--- a/mk/lab4/62_ЛР4_Астахов_Вариханов.docx
+++ b/mk/lab4/62_ЛР4_Астахов_Вариханов.docx
@@ -7975,7 +7975,51 @@
           <w:highlight w:val="none"/>
           <w:vertAlign w:val="baseline"/>
         </w:rPr>
-        <w:t xml:space="preserve"> = 1/2 c</w:t>
+        <w:t xml:space="preserve"> = 3/4 </w:t>
+      </w:r>
+      <w:r>
+        <w:rPr>
+          <w:rFonts w:ascii="Times New Roman" w:hAnsi="Times New Roman" w:cs="Times New Roman" w:eastAsia="Times New Roman"/>
+          <w:b w:val="0"/>
+          <w:i w:val="0"/>
+          <w:sz w:val="24"/>
+          <w:highlight w:val="none"/>
+          <w:vertAlign w:val="baseline"/>
+        </w:rPr>
+      </w:r>
+      <w:r>
+        <w:rPr>
+          <w:rFonts w:ascii="Times New Roman" w:hAnsi="Times New Roman" w:cs="Times New Roman" w:eastAsia="Times New Roman"/>
+          <w:b w:val="0"/>
+          <w:i/>
+          <w:sz w:val="24"/>
+          <w:highlight w:val="none"/>
+          <w:vertAlign w:val="baseline"/>
+        </w:rPr>
+        <w:t xml:space="preserve">t</w:t>
+      </w:r>
+      <w:r>
+        <w:rPr>
+          <w:rFonts w:ascii="Times New Roman" w:hAnsi="Times New Roman" w:cs="Times New Roman" w:eastAsia="Times New Roman"/>
+          <w:b w:val="0"/>
+          <w:i/>
+          <w:sz w:val="24"/>
+          <w:highlight w:val="none"/>
+          <w:vertAlign w:val="subscript"/>
+        </w:rPr>
+        <w:t xml:space="preserve">и</w:t>
+      </w:r>
+      <w:r/>
+      <w:r>
+        <w:rPr>
+          <w:rFonts w:ascii="Times New Roman" w:hAnsi="Times New Roman" w:cs="Times New Roman" w:eastAsia="Times New Roman"/>
+          <w:b w:val="0"/>
+          <w:i/>
+          <w:sz w:val="24"/>
+          <w:highlight w:val="none"/>
+          <w:vertAlign w:val="baseline"/>
+        </w:rPr>
+        <w:t xml:space="preserve"> = 1.5 c</w:t>
       </w:r>
       <w:r>
         <w:rPr>
@@ -8309,7 +8353,7 @@
           <w:highlight w:val="none"/>
           <w:vertAlign w:val="baseline"/>
         </w:rPr>
-        <w:t xml:space="preserve">3604 </w:t>
+        <w:t xml:space="preserve">7207 </w:t>
       </w:r>
       <w:r>
         <w:rPr>
@@ -8364,7 +8408,7 @@
           <w:highlight w:val="none"/>
           <w:vertAlign w:val="baseline"/>
         </w:rPr>
-        <w:t xml:space="preserve">)= 1/2 с</w:t>
+        <w:t xml:space="preserve">)= 1.5 с</w:t>
       </w:r>
       <w:r>
         <w:rPr>
@@ -10619,7 +10663,7 @@
                   <a:graphicData uri="http://schemas.openxmlformats.org/drawingml/2006/picture">
                     <pic:pic xmlns:pic="http://schemas.openxmlformats.org/drawingml/2006/picture">
                       <pic:nvPicPr>
-                        <pic:cNvPr id="1102706010" name="" hidden="0"/>
+                        <pic:cNvPr id="512642076" name="" hidden="0"/>
                         <pic:cNvPicPr>
                           <a:picLocks noChangeAspect="1"/>
                         </pic:cNvPicPr>
@@ -10669,16 +10713,6 @@
             </w:pict>
           </mc:Fallback>
         </mc:AlternateContent>
-      </w:r>
-      <w:r>
-        <w:rPr>
-          <w:rFonts w:ascii="Times New Roman" w:hAnsi="Times New Roman" w:cs="Times New Roman" w:eastAsia="Times New Roman"/>
-          <w:b w:val="0"/>
-          <w:i w:val="0"/>
-          <w:sz w:val="24"/>
-          <w:highlight w:val="none"/>
-          <w:vertAlign w:val="baseline"/>
-        </w:rPr>
       </w:r>
       <w:r>
         <w:rPr>

</xml_diff>